<commit_message>
This the new one
</commit_message>
<xml_diff>
--- a/src/F23_hw06.docx
+++ b/src/F23_hw06.docx
@@ -700,7 +700,13 @@
         <w:ind w:left="640"/>
       </w:pPr>
       <w:r>
-        <w:t>Insertion sort because it has a best case O(N) when the input is almost sorted</w:t>
+        <w:t xml:space="preserve">Insertion sort because it has a best case </w:t>
+      </w:r>
+      <w:r>
+        <w:t>Omega</w:t>
+      </w:r>
+      <w:r>
+        <w:t>(N) when the input is almost sorted</w:t>
       </w:r>
       <w:r>
         <w:t xml:space="preserve"> since it only needs to make minor adjustments to correct the position of the elements</w:t>
@@ -734,28 +740,23 @@
         <w:t>heap sort?</w:t>
       </w:r>
     </w:p>
+    <w:p/>
     <w:p>
       <w:pPr>
         <w:pStyle w:val="ListParagraph"/>
         <w:ind w:left="640"/>
       </w:pPr>
-    </w:p>
-    <w:p>
-      <w:pPr>
-        <w:pStyle w:val="ListParagraph"/>
-        <w:ind w:left="640"/>
-      </w:pPr>
-      <w:r>
-        <w:t>A</w:t>
-      </w:r>
-      <w:r>
-        <w:t xml:space="preserve"> merge sort and a heap sort have a worst case run time of O(nlogn) in their worst case. </w:t>
-      </w:r>
-      <w:r>
-        <w:t xml:space="preserve">However, a </w:t>
-      </w:r>
-      <w:r>
-        <w:t xml:space="preserve">merge sort will not swap the values of already sorted arrays, but a heap sort always will swap the values no matter if it is sorted or not, so therefore in a nearly sorted array, the merge sort would be expected to run faster. </w:t>
+      <w:r>
+        <w:t xml:space="preserve">Netiher is faster than the other since they both have a worst and best case run time of nlgn. However, a heap sort requires less space complexity since it is an in-place sorting algorithm and does not break apart the array, so in that sense it may be faster. </w:t>
+      </w:r>
+      <w:r>
+        <w:t>Again however,</w:t>
+      </w:r>
+      <w:r>
+        <w:t xml:space="preserve"> me</w:t>
+      </w:r>
+      <w:r>
+        <w:t>rge sort is better computationally since it does not require the constant computations involved in for instance calculating the left child like a heap sort would, so in that sense it is faster than a heap sort, and fewer computations may be needed if the list is already sorted for a merge sort since fewer comparisons will be needed, whereas with a heap sort, how close the array is to being ordered is always irrelevant since it always turns the input into a binary heap.</w:t>
       </w:r>
     </w:p>
     <w:sectPr>
@@ -1772,6 +1773,7 @@
   <w:style w:type="character" w:default="1" w:styleId="DefaultParagraphFont">
     <w:name w:val="Default Paragraph Font"/>
     <w:uiPriority w:val="1"/>
+    <w:semiHidden/>
     <w:unhideWhenUsed/>
   </w:style>
   <w:style w:type="table" w:default="1" w:styleId="TableNormal">

</xml_diff>